<commit_message>
add class, add image, add new form.> The first day over.
</commit_message>
<xml_diff>
--- a/log.docx
+++ b/log.docx
@@ -3,97 +3,133 @@
 <w:document xmlns:wpc="http://schemas.microsoft.com/office/word/2010/wordprocessingCanvas" xmlns:mc="http://schemas.openxmlformats.org/markup-compatibility/2006" xmlns:o="urn:schemas-microsoft-com:office:office" xmlns:r="http://schemas.openxmlformats.org/officeDocument/2006/relationships" xmlns:m="http://schemas.openxmlformats.org/officeDocument/2006/math" xmlns:v="urn:schemas-microsoft-com:vml" xmlns:wp14="http://schemas.microsoft.com/office/word/2010/wordprocessingDrawing" xmlns:wp="http://schemas.openxmlformats.org/drawingml/2006/wordprocessingDrawing" xmlns:w10="urn:schemas-microsoft-com:office:word" xmlns:w="http://schemas.openxmlformats.org/wordprocessingml/2006/main" xmlns:w14="http://schemas.microsoft.com/office/word/2010/wordml" xmlns:w15="http://schemas.microsoft.com/office/word/2012/wordml" xmlns:wpg="http://schemas.microsoft.com/office/word/2010/wordprocessingGroup" xmlns:wpi="http://schemas.microsoft.com/office/word/2010/wordprocessingInk" xmlns:wne="http://schemas.microsoft.com/office/word/2006/wordml" xmlns:wps="http://schemas.microsoft.com/office/word/2010/wordprocessingShape" mc:Ignorable="w14 w15 wp14">
   <w:body>
     <w:p>
+      <w:r>
+        <w:rPr>
+          <w:rFonts w:hint="eastAsia"/>
+        </w:rPr>
+        <w:t>Client:</w:t>
+      </w:r>
+    </w:p>
+    <w:p>
+      <w:r>
+        <w:rPr>
+          <w:rFonts w:hint="eastAsia"/>
+        </w:rPr>
+        <w:t>登录</w:t>
+      </w:r>
+      <w:r>
+        <w:t>窗口</w:t>
+      </w:r>
+      <w:r>
+        <w:rPr>
+          <w:rFonts w:hint="eastAsia"/>
+        </w:rPr>
+        <w:t>包含</w:t>
+      </w:r>
+      <w:r>
+        <w:t>以下模块：</w:t>
+      </w:r>
+    </w:p>
+    <w:p>
+      <w:r>
+        <w:rPr>
+          <w:rFonts w:hint="eastAsia"/>
+        </w:rPr>
+        <w:t>图片</w:t>
+      </w:r>
+    </w:p>
+    <w:p>
+      <w:r>
+        <w:rPr>
+          <w:rFonts w:hint="eastAsia"/>
+        </w:rPr>
+        <w:t>账号</w:t>
+      </w:r>
+      <w:r>
+        <w:t>+</w:t>
+      </w:r>
+      <w:r>
+        <w:t>密码</w:t>
+      </w:r>
+    </w:p>
+    <w:p>
+      <w:r>
+        <w:rPr>
+          <w:rFonts w:hint="eastAsia"/>
+        </w:rPr>
+        <w:t>注册</w:t>
+      </w:r>
+      <w:r>
+        <w:t>+</w:t>
+      </w:r>
+      <w:r>
+        <w:rPr>
+          <w:rFonts w:hint="eastAsia"/>
+        </w:rPr>
+        <w:t>忘记</w:t>
+      </w:r>
+      <w:r>
+        <w:t>密码</w:t>
+      </w:r>
+    </w:p>
+    <w:p>
+      <w:r>
+        <w:t>登录</w:t>
+      </w:r>
+    </w:p>
+    <w:p>
+      <w:r>
+        <w:rPr>
+          <w:rFonts w:hint="eastAsia"/>
+        </w:rPr>
+        <w:t>设置</w:t>
+      </w:r>
+    </w:p>
+    <w:p/>
+    <w:p>
+      <w:r>
+        <w:rPr>
+          <w:rFonts w:hint="eastAsia"/>
+        </w:rPr>
+        <w:t>登录</w:t>
+      </w:r>
+      <w:r>
+        <w:t>后</w:t>
+      </w:r>
+      <w:r>
+        <w:rPr>
+          <w:rFonts w:hint="eastAsia"/>
+        </w:rPr>
+        <w:t>，表明</w:t>
+      </w:r>
+      <w:r>
+        <w:t>和服务器连接成功</w:t>
+      </w:r>
+      <w:r>
+        <w:rPr>
+          <w:rFonts w:hint="eastAsia"/>
+        </w:rPr>
+        <w:t>，需要</w:t>
+      </w:r>
+      <w:r>
+        <w:t>开一个类进行和</w:t>
+      </w:r>
+      <w:r>
+        <w:rPr>
+          <w:rFonts w:hint="eastAsia"/>
+        </w:rPr>
+        <w:t>服务器</w:t>
+      </w:r>
+      <w:r>
+        <w:t>进行互通有无</w:t>
+      </w:r>
+    </w:p>
+    <w:p>
       <w:pPr>
         <w:rPr>
           <w:rFonts w:hint="eastAsia"/>
         </w:rPr>
       </w:pPr>
-      <w:r>
-        <w:rPr>
-          <w:rFonts w:hint="eastAsia"/>
-        </w:rPr>
-        <w:t>Client:</w:t>
-      </w:r>
-    </w:p>
-    <w:p>
-      <w:r>
-        <w:rPr>
-          <w:rFonts w:hint="eastAsia"/>
-        </w:rPr>
-        <w:t>登录</w:t>
-      </w:r>
-      <w:r>
-        <w:t>窗口</w:t>
-      </w:r>
-      <w:r>
-        <w:rPr>
-          <w:rFonts w:hint="eastAsia"/>
-        </w:rPr>
-        <w:t>包含</w:t>
-      </w:r>
-      <w:r>
-        <w:t>以下模块：</w:t>
-      </w:r>
-    </w:p>
-    <w:p>
-      <w:r>
-        <w:rPr>
-          <w:rFonts w:hint="eastAsia"/>
-        </w:rPr>
-        <w:t>图片</w:t>
-      </w:r>
-    </w:p>
-    <w:p>
-      <w:r>
-        <w:rPr>
-          <w:rFonts w:hint="eastAsia"/>
-        </w:rPr>
-        <w:t>账号</w:t>
-      </w:r>
-      <w:r>
-        <w:t>+</w:t>
-      </w:r>
-      <w:r>
-        <w:t>密码</w:t>
-      </w:r>
-    </w:p>
-    <w:p>
-      <w:r>
-        <w:rPr>
-          <w:rFonts w:hint="eastAsia"/>
-        </w:rPr>
-        <w:t>注册</w:t>
-      </w:r>
-      <w:r>
-        <w:t>+</w:t>
-      </w:r>
-      <w:r>
-        <w:rPr>
-          <w:rFonts w:hint="eastAsia"/>
-        </w:rPr>
-        <w:t>忘记</w:t>
-      </w:r>
-      <w:r>
-        <w:t>密码</w:t>
-      </w:r>
-    </w:p>
-    <w:p>
-      <w:r>
-        <w:t>登录</w:t>
-      </w:r>
-    </w:p>
-    <w:p>
-      <w:pPr>
-        <w:rPr>
-          <w:rFonts w:hint="eastAsia"/>
-        </w:rPr>
-      </w:pPr>
-      <w:r>
-        <w:rPr>
-          <w:rFonts w:hint="eastAsia"/>
-        </w:rPr>
-        <w:t>设置</w:t>
-      </w:r>
       <w:bookmarkStart w:id="0" w:name="_GoBack"/>
       <w:bookmarkEnd w:id="0"/>
     </w:p>

</xml_diff>

<commit_message>
add some module in server. The fourth day is over.O^O. time go fast.O^O/~
</commit_message>
<xml_diff>
--- a/log.docx
+++ b/log.docx
@@ -11,125 +11,644 @@
       </w:r>
     </w:p>
     <w:p>
+      <w:pPr>
+        <w:rPr>
+          <w:rFonts w:hint="eastAsia"/>
+        </w:rPr>
+      </w:pPr>
+      <w:r>
+        <w:rPr>
+          <w:rFonts w:hint="eastAsia"/>
+        </w:rPr>
+        <w:t>功能</w:t>
+      </w:r>
+      <w:r>
+        <w:t>模块有：</w:t>
+      </w:r>
+    </w:p>
+    <w:p>
+      <w:r>
+        <w:rPr>
+          <w:rFonts w:hint="eastAsia"/>
+        </w:rPr>
+        <w:t>（</w:t>
+      </w:r>
+      <w:r>
+        <w:rPr>
+          <w:rFonts w:hint="eastAsia"/>
+        </w:rPr>
+        <w:t>1</w:t>
+      </w:r>
+      <w:r>
+        <w:rPr>
+          <w:rFonts w:hint="eastAsia"/>
+        </w:rPr>
+        <w:t>）利用</w:t>
+      </w:r>
+      <w:r>
+        <w:rPr>
+          <w:rFonts w:hint="eastAsia"/>
+        </w:rPr>
+        <w:t>账号</w:t>
+      </w:r>
+      <w:r>
+        <w:t>+</w:t>
+      </w:r>
+      <w:r>
+        <w:t>密码</w:t>
+      </w:r>
       <w:r>
         <w:rPr>
           <w:rFonts w:hint="eastAsia"/>
         </w:rPr>
         <w:t>登录</w:t>
       </w:r>
-      <w:r>
-        <w:t>窗口</w:t>
-      </w:r>
-      <w:r>
-        <w:rPr>
-          <w:rFonts w:hint="eastAsia"/>
-        </w:rPr>
-        <w:t>包含</w:t>
-      </w:r>
-      <w:r>
-        <w:t>以下模块：</w:t>
-      </w:r>
-    </w:p>
-    <w:p>
+    </w:p>
+    <w:p>
+      <w:pPr>
+        <w:rPr>
+          <w:rFonts w:hint="eastAsia"/>
+        </w:rPr>
+      </w:pPr>
+      <w:r>
+        <w:rPr>
+          <w:rFonts w:hint="eastAsia"/>
+        </w:rPr>
+        <w:t>（</w:t>
+      </w:r>
+      <w:r>
+        <w:rPr>
+          <w:rFonts w:hint="eastAsia"/>
+        </w:rPr>
+        <w:t>2</w:t>
+      </w:r>
+      <w:r>
+        <w:rPr>
+          <w:rFonts w:hint="eastAsia"/>
+        </w:rPr>
+        <w:t>）注册</w:t>
+      </w:r>
+      <w:r>
+        <w:t>账号</w:t>
+      </w:r>
+      <w:r>
+        <w:t>+</w:t>
+      </w:r>
+      <w:r>
+        <w:t>密码</w:t>
+      </w:r>
+    </w:p>
+    <w:p>
+      <w:pPr>
+        <w:rPr>
+          <w:rFonts w:hint="eastAsia"/>
+        </w:rPr>
+      </w:pPr>
+      <w:r>
+        <w:rPr>
+          <w:rFonts w:hint="eastAsia"/>
+        </w:rPr>
+        <w:t>（</w:t>
+      </w:r>
+      <w:r>
+        <w:rPr>
+          <w:rFonts w:hint="eastAsia"/>
+        </w:rPr>
+        <w:t>3</w:t>
+      </w:r>
+      <w:r>
+        <w:rPr>
+          <w:rFonts w:hint="eastAsia"/>
+        </w:rPr>
+        <w:t>）</w:t>
+      </w:r>
+      <w:r>
+        <w:rPr>
+          <w:rFonts w:hint="eastAsia"/>
+        </w:rPr>
+        <w:t>设置</w:t>
+      </w:r>
+      <w:r>
+        <w:rPr>
+          <w:rFonts w:hint="eastAsia"/>
+        </w:rPr>
+        <w:t>连接的</w:t>
+      </w:r>
+      <w:r>
+        <w:t>参数</w:t>
+      </w:r>
+    </w:p>
+    <w:p>
+      <w:pPr>
+        <w:rPr>
+          <w:rFonts w:hint="eastAsia"/>
+        </w:rPr>
+      </w:pPr>
+      <w:r>
+        <w:rPr>
+          <w:rFonts w:hint="eastAsia"/>
+        </w:rPr>
+        <w:t>（</w:t>
+      </w:r>
+      <w:r>
+        <w:rPr>
+          <w:rFonts w:hint="eastAsia"/>
+        </w:rPr>
+        <w:t>4</w:t>
+      </w:r>
+      <w:r>
+        <w:rPr>
+          <w:rFonts w:hint="eastAsia"/>
+        </w:rPr>
+        <w:t>）连接</w:t>
+      </w:r>
+      <w:r>
+        <w:t>成功后能够和在线用户</w:t>
+      </w:r>
+      <w:r>
+        <w:rPr>
+          <w:rFonts w:hint="eastAsia"/>
+        </w:rPr>
+        <w:t>进行</w:t>
+      </w:r>
+      <w:r>
+        <w:t>沟通</w:t>
+      </w:r>
+    </w:p>
+    <w:p/>
+    <w:p>
+      <w:pPr>
+        <w:rPr>
+          <w:rFonts w:hint="eastAsia"/>
+        </w:rPr>
+      </w:pPr>
+      <w:r>
+        <w:rPr>
+          <w:rFonts w:hint="eastAsia"/>
+        </w:rPr>
+        <w:t>Server</w:t>
+      </w:r>
+    </w:p>
+    <w:p>
+      <w:r>
+        <w:rPr>
+          <w:rFonts w:hint="eastAsia"/>
+        </w:rPr>
+        <w:t>功能</w:t>
+      </w:r>
+      <w:r>
+        <w:t>模块有：</w:t>
+      </w:r>
+    </w:p>
+    <w:p>
+      <w:r>
+        <w:rPr>
+          <w:rFonts w:hint="eastAsia"/>
+        </w:rPr>
+        <w:t>（</w:t>
+      </w:r>
+      <w:r>
+        <w:rPr>
+          <w:rFonts w:hint="eastAsia"/>
+        </w:rPr>
+        <w:t>1</w:t>
+      </w:r>
+      <w:r>
+        <w:rPr>
+          <w:rFonts w:hint="eastAsia"/>
+        </w:rPr>
+        <w:t>）</w:t>
+      </w:r>
+      <w:r>
+        <w:rPr>
+          <w:rFonts w:hint="eastAsia"/>
+        </w:rPr>
+        <w:t>监听</w:t>
+      </w:r>
+      <w:r>
+        <w:t>端口</w:t>
+      </w:r>
+    </w:p>
+    <w:p>
+      <w:r>
+        <w:rPr>
+          <w:rFonts w:hint="eastAsia"/>
+        </w:rPr>
+        <w:t>（</w:t>
+      </w:r>
+      <w:r>
+        <w:rPr>
+          <w:rFonts w:hint="eastAsia"/>
+        </w:rPr>
+        <w:t>2</w:t>
+      </w:r>
+      <w:r>
+        <w:rPr>
+          <w:rFonts w:hint="eastAsia"/>
+        </w:rPr>
+        <w:t>）</w:t>
+      </w:r>
+      <w:r>
+        <w:rPr>
+          <w:rFonts w:hint="eastAsia"/>
+        </w:rPr>
+        <w:t>与</w:t>
+      </w:r>
+      <w:r>
+        <w:t>用户交流</w:t>
+      </w:r>
+      <w:r>
+        <w:rPr>
+          <w:rFonts w:hint="eastAsia"/>
+        </w:rPr>
+        <w:t>，</w:t>
+      </w:r>
+      <w:r>
+        <w:t>包括单发和群发信息</w:t>
+      </w:r>
+    </w:p>
+    <w:p>
+      <w:r>
+        <w:rPr>
+          <w:rFonts w:hint="eastAsia"/>
+        </w:rPr>
+        <w:t>（</w:t>
+      </w:r>
+      <w:r>
+        <w:rPr>
+          <w:rFonts w:hint="eastAsia"/>
+        </w:rPr>
+        <w:t>3</w:t>
+      </w:r>
+      <w:r>
+        <w:rPr>
+          <w:rFonts w:hint="eastAsia"/>
+        </w:rPr>
+        <w:t>）</w:t>
+      </w:r>
+      <w:r>
+        <w:rPr>
+          <w:rFonts w:hint="eastAsia"/>
+        </w:rPr>
+        <w:t>踢人</w:t>
+      </w:r>
+    </w:p>
+    <w:p>
+      <w:r>
+        <w:rPr>
+          <w:rFonts w:hint="eastAsia"/>
+        </w:rPr>
+        <w:t>（</w:t>
+      </w:r>
+      <w:r>
+        <w:rPr>
+          <w:rFonts w:hint="eastAsia"/>
+        </w:rPr>
+        <w:t>4</w:t>
+      </w:r>
+      <w:r>
+        <w:rPr>
+          <w:rFonts w:hint="eastAsia"/>
+        </w:rPr>
+        <w:t>）</w:t>
+      </w:r>
+      <w:r>
+        <w:rPr>
+          <w:rFonts w:hint="eastAsia"/>
+        </w:rPr>
+        <w:t>记录用户</w:t>
+      </w:r>
+      <w:r>
+        <w:t>动态</w:t>
+      </w:r>
+      <w:r>
+        <w:rPr>
+          <w:rFonts w:hint="eastAsia"/>
+        </w:rPr>
+        <w:t>，即</w:t>
+      </w:r>
+      <w:r>
+        <w:t>用户之间</w:t>
+      </w:r>
+      <w:r>
+        <w:rPr>
+          <w:rFonts w:hint="eastAsia"/>
+        </w:rPr>
+        <w:t>的交流信息</w:t>
+      </w:r>
+    </w:p>
+    <w:p/>
+    <w:p/>
+    <w:p>
+      <w:r>
+        <w:rPr>
+          <w:rFonts w:hint="eastAsia"/>
+        </w:rPr>
+        <w:t>设计大致</w:t>
+      </w:r>
+      <w:r>
+        <w:t>页面</w:t>
+      </w:r>
+      <w:r>
+        <w:rPr>
+          <w:rFonts w:hint="eastAsia"/>
+        </w:rPr>
+        <w:t>之后</w:t>
+      </w:r>
+    </w:p>
+    <w:p>
+      <w:r>
+        <w:rPr>
+          <w:rFonts w:hint="eastAsia"/>
+        </w:rPr>
+        <w:t>第一阶段</w:t>
+      </w:r>
+      <w:r>
+        <w:t>的主要任务</w:t>
+      </w:r>
+      <w:r>
+        <w:rPr>
+          <w:rFonts w:hint="eastAsia"/>
+        </w:rPr>
+        <w:t>：</w:t>
+      </w:r>
+    </w:p>
+    <w:p>
+      <w:r>
+        <w:rPr>
+          <w:rFonts w:hint="eastAsia"/>
+        </w:rPr>
+        <w:t>服务端</w:t>
+      </w:r>
+      <w:r>
+        <w:t>和</w:t>
+      </w:r>
+      <w:r>
+        <w:rPr>
+          <w:rFonts w:hint="eastAsia"/>
+        </w:rPr>
+        <w:t>客户端</w:t>
+      </w:r>
+      <w:r>
+        <w:t>进行连接</w:t>
+      </w:r>
+    </w:p>
+    <w:p>
+      <w:r>
+        <w:rPr>
+          <w:rFonts w:hint="eastAsia"/>
+        </w:rPr>
+        <w:t>客户端</w:t>
+      </w:r>
+      <w:r>
+        <w:t>之间进行相互连接，能够</w:t>
+      </w:r>
+      <w:r>
+        <w:rPr>
+          <w:rFonts w:hint="eastAsia"/>
+        </w:rPr>
+        <w:t>互相</w:t>
+      </w:r>
+      <w:r>
+        <w:t>发送信息</w:t>
+      </w:r>
+      <w:r>
+        <w:rPr>
+          <w:rFonts w:hint="eastAsia"/>
+        </w:rPr>
+        <w:t>，</w:t>
+      </w:r>
+      <w:r>
+        <w:t>包括文本，</w:t>
+      </w:r>
       <w:r>
         <w:rPr>
           <w:rFonts w:hint="eastAsia"/>
         </w:rPr>
         <w:t>图片</w:t>
       </w:r>
-    </w:p>
-    <w:p>
-      <w:r>
-        <w:rPr>
-          <w:rFonts w:hint="eastAsia"/>
-        </w:rPr>
+      <w:r>
+        <w:t>，</w:t>
+      </w:r>
+      <w:r>
+        <w:rPr>
+          <w:rFonts w:hint="eastAsia"/>
+        </w:rPr>
+        <w:t>文件</w:t>
+      </w:r>
+    </w:p>
+    <w:p/>
+    <w:p>
+      <w:r>
+        <w:rPr>
+          <w:rFonts w:hint="eastAsia"/>
+        </w:rPr>
+        <w:t>对于</w:t>
+      </w:r>
+      <w:r>
+        <w:t>服务器</w:t>
+      </w:r>
+      <w:r>
+        <w:rPr>
+          <w:rFonts w:hint="eastAsia"/>
+        </w:rPr>
+        <w:t>：</w:t>
+      </w:r>
+    </w:p>
+    <w:p>
+      <w:r>
+        <w:rPr>
+          <w:rFonts w:hint="eastAsia"/>
+        </w:rPr>
+        <w:t>（</w:t>
+      </w:r>
+      <w:r>
+        <w:rPr>
+          <w:rFonts w:hint="eastAsia"/>
+        </w:rPr>
+        <w:t>1</w:t>
+      </w:r>
+      <w:r>
+        <w:rPr>
+          <w:rFonts w:hint="eastAsia"/>
+        </w:rPr>
+        <w:t>）监听</w:t>
+      </w:r>
+    </w:p>
+    <w:p>
+      <w:r>
+        <w:rPr>
+          <w:rFonts w:hint="eastAsia"/>
+        </w:rPr>
+        <w:t>（</w:t>
+      </w:r>
+      <w:r>
+        <w:rPr>
+          <w:rFonts w:hint="eastAsia"/>
+        </w:rPr>
+        <w:t>2</w:t>
+      </w:r>
+      <w:r>
+        <w:rPr>
+          <w:rFonts w:hint="eastAsia"/>
+        </w:rPr>
+        <w:t>）捕捉</w:t>
+      </w:r>
+      <w:r>
+        <w:t>到客户端</w:t>
+      </w:r>
+      <w:r>
+        <w:rPr>
+          <w:rFonts w:hint="eastAsia"/>
+        </w:rPr>
+        <w:t>，开线程</w:t>
+      </w:r>
+      <w:r>
+        <w:t>接受信息</w:t>
+      </w:r>
+      <w:r>
+        <w:rPr>
+          <w:rFonts w:hint="eastAsia"/>
+        </w:rPr>
+        <w:t>，信息</w:t>
+      </w:r>
+      <w:r>
+        <w:t>分成</w:t>
+      </w:r>
+      <w:r>
+        <w:rPr>
+          <w:rFonts w:hint="eastAsia"/>
+        </w:rPr>
+        <w:t>五类</w:t>
+      </w:r>
+      <w:r>
+        <w:t>：</w:t>
+      </w:r>
+    </w:p>
+    <w:p>
+      <w:pPr>
+        <w:rPr>
+          <w:rFonts w:hint="eastAsia"/>
+        </w:rPr>
+      </w:pPr>
+      <w:r>
+        <w:rPr>
+          <w:rFonts w:hint="eastAsia"/>
+        </w:rPr>
+        <w:t>1.</w:t>
+      </w:r>
+      <w:r>
+        <w:t>login</w:t>
+      </w:r>
+      <w:r>
+        <w:rPr>
+          <w:rFonts w:hint="eastAsia"/>
+        </w:rPr>
+        <w:t>，</w:t>
+      </w:r>
+      <w:r>
+        <w:t>获取用户</w:t>
+      </w:r>
+      <w:r>
+        <w:rPr>
+          <w:rFonts w:hint="eastAsia"/>
+        </w:rPr>
+        <w:t>IP</w:t>
+      </w:r>
+      <w:r>
+        <w:t>，</w:t>
+      </w:r>
+      <w:r>
+        <w:t>port</w:t>
+      </w:r>
+      <w:r>
+        <w:t>，</w:t>
+      </w:r>
+      <w:r>
+        <w:t>listen_port</w:t>
+      </w:r>
+      <w:r>
+        <w:rPr>
+          <w:rFonts w:hint="eastAsia"/>
+        </w:rPr>
+        <w:t>，在</w:t>
+      </w:r>
+      <w:r>
+        <w:t>界面增加</w:t>
+      </w:r>
+      <w:r>
+        <w:rPr>
+          <w:rFonts w:hint="eastAsia"/>
+        </w:rPr>
+        <w:t>相应</w:t>
+      </w:r>
+      <w:r>
+        <w:t>的东西</w:t>
+      </w:r>
+    </w:p>
+    <w:p>
+      <w:pPr>
+        <w:rPr>
+          <w:rFonts w:hint="eastAsia"/>
+        </w:rPr>
+      </w:pPr>
+      <w:r>
+        <w:rPr>
+          <w:rFonts w:hint="eastAsia"/>
+        </w:rPr>
+        <w:t>2.logout</w:t>
+      </w:r>
+      <w:r>
+        <w:rPr>
+          <w:rFonts w:hint="eastAsia"/>
+        </w:rPr>
+        <w:t>，</w:t>
+      </w:r>
+      <w:r>
+        <w:t>获</w:t>
+      </w:r>
+      <w:r>
+        <w:rPr>
+          <w:rFonts w:hint="eastAsia"/>
+        </w:rPr>
+        <w:t>取用户最新</w:t>
+      </w:r>
+      <w:r>
+        <w:t>信息</w:t>
+      </w:r>
+      <w:r>
+        <w:rPr>
+          <w:rFonts w:hint="eastAsia"/>
+        </w:rPr>
+        <w:t>并且</w:t>
+      </w:r>
+      <w:r>
+        <w:t>写进数据库</w:t>
+      </w:r>
+      <w:r>
+        <w:rPr>
+          <w:rFonts w:hint="eastAsia"/>
+        </w:rPr>
+        <w:t>，</w:t>
+      </w:r>
+      <w:r>
         <w:t>账号</w:t>
       </w:r>
       <w:r>
-        <w:t>+</w:t>
-      </w:r>
-      <w:r>
-        <w:t>密码</w:t>
-      </w:r>
-    </w:p>
-    <w:p>
-      <w:r>
-        <w:rPr>
-          <w:rFonts w:hint="eastAsia"/>
-        </w:rPr>
-        <w:t>注册</w:t>
-      </w:r>
-      <w:r>
-        <w:t>+</w:t>
-      </w:r>
-      <w:r>
-        <w:rPr>
-          <w:rFonts w:hint="eastAsia"/>
-        </w:rPr>
-        <w:t>忘记</w:t>
-      </w:r>
-      <w:r>
-        <w:t>密码</w:t>
-      </w:r>
-    </w:p>
-    <w:p>
-      <w:r>
-        <w:t>登录</w:t>
-      </w:r>
-    </w:p>
-    <w:p>
-      <w:r>
-        <w:rPr>
-          <w:rFonts w:hint="eastAsia"/>
-        </w:rPr>
-        <w:t>设置</w:t>
-      </w:r>
-    </w:p>
-    <w:p/>
-    <w:p>
-      <w:r>
-        <w:rPr>
-          <w:rFonts w:hint="eastAsia"/>
-        </w:rPr>
-        <w:t>登录</w:t>
-      </w:r>
-      <w:r>
-        <w:t>后</w:t>
-      </w:r>
-      <w:r>
-        <w:rPr>
-          <w:rFonts w:hint="eastAsia"/>
-        </w:rPr>
-        <w:t>，表明</w:t>
-      </w:r>
-      <w:r>
-        <w:t>和服务器连接成功</w:t>
-      </w:r>
-      <w:r>
-        <w:rPr>
-          <w:rFonts w:hint="eastAsia"/>
-        </w:rPr>
-        <w:t>，需要</w:t>
-      </w:r>
-      <w:r>
-        <w:t>开一个类进行和</w:t>
-      </w:r>
-      <w:r>
-        <w:rPr>
-          <w:rFonts w:hint="eastAsia"/>
-        </w:rPr>
-        <w:t>服务器</w:t>
-      </w:r>
-      <w:r>
-        <w:t>进行互通有无</w:t>
-      </w:r>
-    </w:p>
-    <w:p>
-      <w:pPr>
-        <w:rPr>
-          <w:rFonts w:hint="eastAsia"/>
-        </w:rPr>
-      </w:pPr>
+        <w:rPr>
+          <w:rFonts w:hint="eastAsia"/>
+        </w:rPr>
+        <w:t>，昵称</w:t>
+      </w:r>
+      <w:r>
+        <w:t>，</w:t>
+      </w:r>
+      <w:r>
+        <w:rPr>
+          <w:rFonts w:hint="eastAsia"/>
+        </w:rPr>
+        <w:t>个性签名</w:t>
+      </w:r>
       <w:bookmarkStart w:id="0" w:name="_GoBack"/>
       <w:bookmarkEnd w:id="0"/>
     </w:p>
@@ -179,6 +698,103 @@
     </w:p>
   </w:footnote>
 </w:footnotes>
+</file>
+
+<file path=word/numbering.xml><?xml version="1.0" encoding="utf-8"?>
+<w:numbering xmlns:wpc="http://schemas.microsoft.com/office/word/2010/wordprocessingCanvas" xmlns:mc="http://schemas.openxmlformats.org/markup-compatibility/2006" xmlns:o="urn:schemas-microsoft-com:office:office" xmlns:r="http://schemas.openxmlformats.org/officeDocument/2006/relationships" xmlns:m="http://schemas.openxmlformats.org/officeDocument/2006/math" xmlns:v="urn:schemas-microsoft-com:vml" xmlns:wp14="http://schemas.microsoft.com/office/word/2010/wordprocessingDrawing" xmlns:wp="http://schemas.openxmlformats.org/drawingml/2006/wordprocessingDrawing" xmlns:w10="urn:schemas-microsoft-com:office:word" xmlns:w="http://schemas.openxmlformats.org/wordprocessingml/2006/main" xmlns:w14="http://schemas.microsoft.com/office/word/2010/wordml" xmlns:w15="http://schemas.microsoft.com/office/word/2012/wordml" xmlns:wpg="http://schemas.microsoft.com/office/word/2010/wordprocessingGroup" xmlns:wpi="http://schemas.microsoft.com/office/word/2010/wordprocessingInk" xmlns:wne="http://schemas.microsoft.com/office/word/2006/wordml" xmlns:wps="http://schemas.microsoft.com/office/word/2010/wordprocessingShape" mc:Ignorable="w14 w15 wp14">
+  <w:abstractNum w:abstractNumId="0">
+    <w:nsid w:val="68EC0147"/>
+    <w:multiLevelType w:val="hybridMultilevel"/>
+    <w:tmpl w:val="49C43CCA"/>
+    <w:lvl w:ilvl="0" w:tplc="CFF8F9A2">
+      <w:start w:val="1"/>
+      <w:numFmt w:val="decimal"/>
+      <w:lvlText w:val="（%1）"/>
+      <w:lvlJc w:val="left"/>
+      <w:pPr>
+        <w:ind w:left="720" w:hanging="720"/>
+      </w:pPr>
+      <w:rPr>
+        <w:rFonts w:hint="default"/>
+      </w:rPr>
+    </w:lvl>
+    <w:lvl w:ilvl="1" w:tplc="04090019" w:tentative="1">
+      <w:start w:val="1"/>
+      <w:numFmt w:val="lowerLetter"/>
+      <w:lvlText w:val="%2)"/>
+      <w:lvlJc w:val="left"/>
+      <w:pPr>
+        <w:ind w:left="840" w:hanging="420"/>
+      </w:pPr>
+    </w:lvl>
+    <w:lvl w:ilvl="2" w:tplc="0409001B" w:tentative="1">
+      <w:start w:val="1"/>
+      <w:numFmt w:val="lowerRoman"/>
+      <w:lvlText w:val="%3."/>
+      <w:lvlJc w:val="right"/>
+      <w:pPr>
+        <w:ind w:left="1260" w:hanging="420"/>
+      </w:pPr>
+    </w:lvl>
+    <w:lvl w:ilvl="3" w:tplc="0409000F" w:tentative="1">
+      <w:start w:val="1"/>
+      <w:numFmt w:val="decimal"/>
+      <w:lvlText w:val="%4."/>
+      <w:lvlJc w:val="left"/>
+      <w:pPr>
+        <w:ind w:left="1680" w:hanging="420"/>
+      </w:pPr>
+    </w:lvl>
+    <w:lvl w:ilvl="4" w:tplc="04090019" w:tentative="1">
+      <w:start w:val="1"/>
+      <w:numFmt w:val="lowerLetter"/>
+      <w:lvlText w:val="%5)"/>
+      <w:lvlJc w:val="left"/>
+      <w:pPr>
+        <w:ind w:left="2100" w:hanging="420"/>
+      </w:pPr>
+    </w:lvl>
+    <w:lvl w:ilvl="5" w:tplc="0409001B" w:tentative="1">
+      <w:start w:val="1"/>
+      <w:numFmt w:val="lowerRoman"/>
+      <w:lvlText w:val="%6."/>
+      <w:lvlJc w:val="right"/>
+      <w:pPr>
+        <w:ind w:left="2520" w:hanging="420"/>
+      </w:pPr>
+    </w:lvl>
+    <w:lvl w:ilvl="6" w:tplc="0409000F" w:tentative="1">
+      <w:start w:val="1"/>
+      <w:numFmt w:val="decimal"/>
+      <w:lvlText w:val="%7."/>
+      <w:lvlJc w:val="left"/>
+      <w:pPr>
+        <w:ind w:left="2940" w:hanging="420"/>
+      </w:pPr>
+    </w:lvl>
+    <w:lvl w:ilvl="7" w:tplc="04090019" w:tentative="1">
+      <w:start w:val="1"/>
+      <w:numFmt w:val="lowerLetter"/>
+      <w:lvlText w:val="%8)"/>
+      <w:lvlJc w:val="left"/>
+      <w:pPr>
+        <w:ind w:left="3360" w:hanging="420"/>
+      </w:pPr>
+    </w:lvl>
+    <w:lvl w:ilvl="8" w:tplc="0409001B" w:tentative="1">
+      <w:start w:val="1"/>
+      <w:numFmt w:val="lowerRoman"/>
+      <w:lvlText w:val="%9."/>
+      <w:lvlJc w:val="right"/>
+      <w:pPr>
+        <w:ind w:left="3780" w:hanging="420"/>
+      </w:pPr>
+    </w:lvl>
+  </w:abstractNum>
+  <w:num w:numId="1">
+    <w:abstractNumId w:val="0"/>
+  </w:num>
+</w:numbering>
 </file>
 
 <file path=word/styles.xml><?xml version="1.0" encoding="utf-8"?>
@@ -668,6 +1284,16 @@
       <w:szCs w:val="18"/>
     </w:rPr>
   </w:style>
+  <w:style w:type="paragraph" w:styleId="a5">
+    <w:name w:val="List Paragraph"/>
+    <w:basedOn w:val="a"/>
+    <w:uiPriority w:val="34"/>
+    <w:qFormat/>
+    <w:rsid w:val="00367F4E"/>
+    <w:pPr>
+      <w:ind w:firstLineChars="200" w:firstLine="420"/>
+    </w:pPr>
+  </w:style>
 </w:styles>
 </file>
 

</xml_diff>